<commit_message>
Caso Jarbas Parte 2 ALterado Professor!!!
</commit_message>
<xml_diff>
--- a/Jarbas Caso.docx
+++ b/Jarbas Caso.docx
@@ -130,8 +130,6 @@
         </w:rPr>
         <w:t xml:space="preserve"> Alteração da versão para github...</w:t>
       </w:r>
-      <w:bookmarkStart w:id="0" w:name="_GoBack"/>
-      <w:bookmarkEnd w:id="0"/>
     </w:p>
     <w:p>
       <w:pPr>
@@ -157,6 +155,14 @@
           <w:rFonts w:ascii="Tahoma" w:hAnsi="Tahoma" w:cs="Tahoma"/>
         </w:rPr>
       </w:pPr>
+      <w:r>
+        <w:rPr>
+          <w:rFonts w:ascii="Tahoma" w:hAnsi="Tahoma" w:cs="Tahoma"/>
+        </w:rPr>
+        <w:t>ALTERAÇÃO</w:t>
+      </w:r>
+      <w:bookmarkStart w:id="0" w:name="_GoBack"/>
+      <w:bookmarkEnd w:id="0"/>
     </w:p>
     <w:sectPr>
       <w:pgSz w:w="11906" w:h="16838"/>

</xml_diff>